<commit_message>
Starting PD20 Pormpt B.
</commit_message>
<xml_diff>
--- a/report.docx
+++ b/report.docx
@@ -393,7 +393,7 @@
     </w:p>
     <w:p>
       <w:r>
-        <w:t xml:space="preserve">A. </w:t>
+        <w:t xml:space="preserve">B. </w:t>
       </w:r>
       <w:r>
         <w:t>Discuss</w:t>
@@ -405,101 +405,15 @@
         <w:t>PD20</w:t>
       </w:r>
       <w:r>
-        <w:t xml:space="preserve"> that you understand better after your work term experience.</w:t>
+        <w:t xml:space="preserve"> that has changed how you will approach your classroom learning.</w:t>
       </w:r>
     </w:p>
     <w:p>
       <w:r>
-        <w:t xml:space="preserve">B. </w:t>
-      </w:r>
-      <w:r>
-        <w:t>Discuss</w:t>
-      </w:r>
-      <w:r>
-        <w:t xml:space="preserve"> a concept introduced in </w:t>
-      </w:r>
-      <w:r>
-        <w:t>PD20</w:t>
-      </w:r>
-      <w:r>
-        <w:t xml:space="preserve"> that has changed how you will approach your classroom learning.</w:t>
-      </w:r>
-    </w:p>
-    <w:p>
-      <w:r>
-        <w:t xml:space="preserve">One concept introduced in PD20 that has changed how I will approach your classroom learning is the concept of bias. Bias is a disposition we have when we gather information, and this also includes when we are </w:t>
-      </w:r>
-      <w:proofErr w:type="spellStart"/>
-      <w:r>
-        <w:t>studing</w:t>
-      </w:r>
-      <w:proofErr w:type="spellEnd"/>
-      <w:r>
-        <w:t>.</w:t>
-      </w:r>
-    </w:p>
-    <w:p>
-      <w:r>
-        <w:t xml:space="preserve">C. </w:t>
-      </w:r>
-      <w:r>
-        <w:t>Discuss</w:t>
-      </w:r>
-      <w:r>
-        <w:t xml:space="preserve"> one way that </w:t>
-      </w:r>
-      <w:r>
-        <w:t>PD20</w:t>
-      </w:r>
-      <w:r>
-        <w:t xml:space="preserve"> contributed to your personal and/or professional growth. </w:t>
-      </w:r>
-    </w:p>
-    <w:p>
-      <w:r>
-        <w:t xml:space="preserve">D. </w:t>
-      </w:r>
-      <w:r>
-        <w:t>Discuss</w:t>
-      </w:r>
-      <w:r>
-        <w:t xml:space="preserve"> a workplace s</w:t>
+        <w:t>One concept introduced in PD20 that has changed how I will approach your classroom learning is the concept of bias. Bias is a disposition we have when we gather information, and this also includes when we are studying.</w:t>
       </w:r>
       <w:bookmarkStart w:id="0" w:name="_GoBack"/>
       <w:bookmarkEnd w:id="0"/>
-      <w:r>
-        <w:t>ituation where yo</w:t>
-      </w:r>
-      <w:r>
-        <w:t>u demonstrated an improvement of</w:t>
-      </w:r>
-      <w:r>
-        <w:t xml:space="preserve"> you</w:t>
-      </w:r>
-      <w:r>
-        <w:t xml:space="preserve">r </w:t>
-      </w:r>
-      <w:r>
-        <w:t xml:space="preserve">skills </w:t>
-      </w:r>
-      <w:r>
-        <w:t xml:space="preserve">for developing reasoned conclusions </w:t>
-      </w:r>
-      <w:r>
-        <w:t xml:space="preserve">and how </w:t>
-      </w:r>
-      <w:r>
-        <w:t>PD20</w:t>
-      </w:r>
-      <w:r>
-        <w:t xml:space="preserve"> contributed to that improvement</w:t>
-      </w:r>
-      <w:r>
-        <w:t>, or what could be added to the course to support that growth in others</w:t>
-      </w:r>
-      <w:r>
-        <w:t>.</w:t>
-      </w:r>
     </w:p>
     <w:p>
       <w:pPr>
@@ -3430,6 +3344,7 @@
     <w:lsdException w:name="HTML Sample" w:semiHidden="1" w:unhideWhenUsed="1"/>
     <w:lsdException w:name="HTML Typewriter" w:semiHidden="1" w:unhideWhenUsed="1"/>
     <w:lsdException w:name="HTML Variable" w:semiHidden="1" w:unhideWhenUsed="1"/>
+    <w:lsdException w:name="Normal Table" w:semiHidden="1" w:unhideWhenUsed="1"/>
     <w:lsdException w:name="annotation subject" w:semiHidden="1" w:unhideWhenUsed="1"/>
     <w:lsdException w:name="No List" w:semiHidden="1" w:unhideWhenUsed="1"/>
     <w:lsdException w:name="Outline List 1" w:semiHidden="1" w:unhideWhenUsed="1"/>
@@ -3472,8 +3387,11 @@
     <w:lsdException w:name="Table Contemporary" w:semiHidden="1" w:unhideWhenUsed="1"/>
     <w:lsdException w:name="Table Elegant" w:semiHidden="1" w:unhideWhenUsed="1"/>
     <w:lsdException w:name="Table Professional" w:semiHidden="1" w:unhideWhenUsed="1"/>
+    <w:lsdException w:name="Table Subtle 1" w:semiHidden="1" w:unhideWhenUsed="1"/>
     <w:lsdException w:name="Table Subtle 2" w:semiHidden="1" w:unhideWhenUsed="1"/>
     <w:lsdException w:name="Table Web 1" w:semiHidden="1" w:unhideWhenUsed="1"/>
+    <w:lsdException w:name="Table Web 2" w:semiHidden="1" w:unhideWhenUsed="1"/>
+    <w:lsdException w:name="Table Web 3" w:semiHidden="1" w:unhideWhenUsed="1"/>
     <w:lsdException w:name="Balloon Text" w:semiHidden="1" w:unhideWhenUsed="1"/>
     <w:lsdException w:name="Table Grid" w:uiPriority="59"/>
     <w:lsdException w:name="Table Theme" w:semiHidden="1" w:unhideWhenUsed="1"/>
@@ -4545,6 +4463,27 @@
 </file>
 
 <file path=customXml/item1.xml><?xml version="1.0" encoding="utf-8"?>
+<p:properties xmlns:p="http://schemas.microsoft.com/office/2006/metadata/properties" xmlns:xsi="http://www.w3.org/2001/XMLSchema-instance" xmlns:pc="http://schemas.microsoft.com/office/infopath/2007/PartnerControls">
+  <documentManagement>
+    <_dlc_DocId xmlns="41da1d4b-c2a2-455e-b022-219d0f090f4f">NCKV2JMYW3WQ-17-6897</_dlc_DocId>
+    <_dlc_DocIdUrl xmlns="41da1d4b-c2a2-455e-b022-219d0f090f4f">
+      <Url>https://sharepoint.uwaterloo.ca/sites/watpd/_layouts/15/DocIdRedir.aspx?ID=NCKV2JMYW3WQ-17-6897</Url>
+      <Description>NCKV2JMYW3WQ-17-6897</Description>
+    </_dlc_DocIdUrl>
+  </documentManagement>
+</p:properties>
+</file>
+
+<file path=customXml/item2.xml><?xml version="1.0" encoding="utf-8"?>
+<?mso-contentType ?>
+<FormTemplates xmlns="http://schemas.microsoft.com/sharepoint/v3/contenttype/forms">
+  <Display>DocumentLibraryForm</Display>
+  <Edit>DocumentLibraryForm</Edit>
+  <New>DocumentLibraryForm</New>
+</FormTemplates>
+</file>
+
+<file path=customXml/item3.xml><?xml version="1.0" encoding="utf-8"?>
 <?mso-contentType ?>
 <spe:Receivers xmlns:spe="http://schemas.microsoft.com/sharepoint/events">
   <Receiver>
@@ -4592,27 +4531,6 @@
     <Filter/>
   </Receiver>
 </spe:Receivers>
-</file>
-
-<file path=customXml/item2.xml><?xml version="1.0" encoding="utf-8"?>
-<?mso-contentType ?>
-<FormTemplates xmlns="http://schemas.microsoft.com/sharepoint/v3/contenttype/forms">
-  <Display>DocumentLibraryForm</Display>
-  <Edit>DocumentLibraryForm</Edit>
-  <New>DocumentLibraryForm</New>
-</FormTemplates>
-</file>
-
-<file path=customXml/item3.xml><?xml version="1.0" encoding="utf-8"?>
-<p:properties xmlns:p="http://schemas.microsoft.com/office/2006/metadata/properties" xmlns:xsi="http://www.w3.org/2001/XMLSchema-instance" xmlns:pc="http://schemas.microsoft.com/office/infopath/2007/PartnerControls">
-  <documentManagement>
-    <_dlc_DocId xmlns="41da1d4b-c2a2-455e-b022-219d0f090f4f">NCKV2JMYW3WQ-17-6897</_dlc_DocId>
-    <_dlc_DocIdUrl xmlns="41da1d4b-c2a2-455e-b022-219d0f090f4f">
-      <Url>https://sharepoint.uwaterloo.ca/sites/watpd/_layouts/15/DocIdRedir.aspx?ID=NCKV2JMYW3WQ-17-6897</Url>
-      <Description>NCKV2JMYW3WQ-17-6897</Description>
-    </_dlc_DocIdUrl>
-  </documentManagement>
-</p:properties>
 </file>
 
 <file path=customXml/item4.xml><?xml version="1.0" encoding="utf-8"?>
@@ -4761,9 +4679,11 @@
 </file>
 
 <file path=customXml/itemProps1.xml><?xml version="1.0" encoding="utf-8"?>
-<ds:datastoreItem xmlns:ds="http://schemas.openxmlformats.org/officeDocument/2006/customXml" ds:itemID="{DA9AD78D-0AE2-43A4-8676-4EAC5DADFB92}">
+<ds:datastoreItem xmlns:ds="http://schemas.openxmlformats.org/officeDocument/2006/customXml" ds:itemID="{8D149DF7-2FAE-4940-9FF6-61DBFCC9B18C}">
   <ds:schemaRefs>
-    <ds:schemaRef ds:uri="http://schemas.microsoft.com/sharepoint/events"/>
+    <ds:schemaRef ds:uri="http://schemas.microsoft.com/office/2006/metadata/properties"/>
+    <ds:schemaRef ds:uri="http://schemas.microsoft.com/office/infopath/2007/PartnerControls"/>
+    <ds:schemaRef ds:uri="41da1d4b-c2a2-455e-b022-219d0f090f4f"/>
   </ds:schemaRefs>
 </ds:datastoreItem>
 </file>
@@ -4777,11 +4697,9 @@
 </file>
 
 <file path=customXml/itemProps3.xml><?xml version="1.0" encoding="utf-8"?>
-<ds:datastoreItem xmlns:ds="http://schemas.openxmlformats.org/officeDocument/2006/customXml" ds:itemID="{8D149DF7-2FAE-4940-9FF6-61DBFCC9B18C}">
+<ds:datastoreItem xmlns:ds="http://schemas.openxmlformats.org/officeDocument/2006/customXml" ds:itemID="{DA9AD78D-0AE2-43A4-8676-4EAC5DADFB92}">
   <ds:schemaRefs>
-    <ds:schemaRef ds:uri="http://schemas.microsoft.com/office/2006/metadata/properties"/>
-    <ds:schemaRef ds:uri="http://schemas.microsoft.com/office/infopath/2007/PartnerControls"/>
-    <ds:schemaRef ds:uri="41da1d4b-c2a2-455e-b022-219d0f090f4f"/>
+    <ds:schemaRef ds:uri="http://schemas.microsoft.com/sharepoint/events"/>
   </ds:schemaRefs>
 </ds:datastoreItem>
 </file>

</xml_diff>

<commit_message>
Working on pd prompt. Finished first two paragraphs
</commit_message>
<xml_diff>
--- a/report.docx
+++ b/report.docx
@@ -411,6 +411,26 @@
     <w:p>
       <w:r>
         <w:t>One concept introduced in PD20 that has changed how I will approach your classroom learning is the concept of bias. Bias is a disposition we have when we gather information, and this also includes when we are studying.</w:t>
+      </w:r>
+      <w:r>
+        <w:t xml:space="preserve"> </w:t>
+      </w:r>
+      <w:r>
+        <w:t>Bias is affecting us in multiple aspects when we are studying, including learning, reviewing and problem solving.</w:t>
+      </w:r>
+    </w:p>
+    <w:p>
+      <w:r>
+        <w:t xml:space="preserve">When I am learning new knowledge during lectures, I am likely to be affected by inattentional blindness. It is very easy for one to miss information during a fast pace lecture. Often time they would not even notice the fact that they missed information. This is common because it be caused by multiple reasons, like not paying attention, </w:t>
+      </w:r>
+      <w:r>
+        <w:t>think about other topics, or even due to note taking. Furthermore, when reviewing I am often affected by i</w:t>
+      </w:r>
+      <w:r>
+        <w:t>nterpretive</w:t>
+      </w:r>
+      <w:r>
+        <w:t xml:space="preserve"> bias. Sometimes, I will focus too much reviewing what I think is important, ignoring some small concepts that are not as significant, resulting me losing marks on these concepts during a test. Interpretive bias will affect the significance I assign to the topics that I review. Lastly, attentional bias affects me during tests and exams. For some questions I will go down one path too deep without thinking about other solutions to the question.</w:t>
       </w:r>
       <w:bookmarkStart w:id="0" w:name="_GoBack"/>
       <w:bookmarkEnd w:id="0"/>

</xml_diff>

<commit_message>
Finished experience this term
</commit_message>
<xml_diff>
--- a/report.docx
+++ b/report.docx
@@ -78,6 +78,60 @@
       <w:pPr>
         <w:ind w:left="360"/>
       </w:pPr>
+      <w:r>
+        <w:t>For this work term</w:t>
+      </w:r>
+      <w:r>
+        <w:t xml:space="preserve">, I worked as a mobile quality assurance for a software company. I main duty for this job is to manually test different aspects of the company’s mobile client for their software, report to the system is any bugs are found, and communicate with developer and business analysts to ensure that the issue is verified to be fixed in production. I need to plan and design my testing process, </w:t>
+      </w:r>
+      <w:r>
+        <w:t xml:space="preserve">then </w:t>
+      </w:r>
+      <w:r>
+        <w:t xml:space="preserve">identify any </w:t>
+      </w:r>
+      <w:r>
+        <w:t xml:space="preserve">specific issues occurring in the application. After I need to write a detail description on how to reproduce the issue and report it to the developer. Once the developer fixes the issue, I still need to verify that it is indeed fixed, and the fix does not introduce any new issues. </w:t>
+      </w:r>
+    </w:p>
+    <w:p>
+      <w:pPr>
+        <w:ind w:left="360"/>
+        <w:rPr>
+          <w:rFonts w:eastAsiaTheme="minorEastAsia"/>
+          <w:lang w:eastAsia="zh-CN"/>
+        </w:rPr>
+      </w:pPr>
+      <w:r>
+        <w:t>There is lot which I can take from this experience and add it to my resume. First, this job helps me to understand software development and bug tracking process for both font and back end. I also learned business analys</w:t>
+      </w:r>
+      <w:r>
+        <w:t>ts</w:t>
+      </w:r>
+      <w:r>
+        <w:t xml:space="preserve"> flow and logic for software. Second, this experience greatly enhanced my communication skills. For written communication, I </w:t>
+      </w:r>
+      <w:r>
+        <w:t>must</w:t>
+      </w:r>
+      <w:r>
+        <w:t xml:space="preserve"> write reports on ta</w:t>
+      </w:r>
+      <w:r>
+        <w:t>sks which I am responsible for the issues I find. The reports need to detailed and understandable for others to clearly communicate the specific issue. I also constantly talked to dev</w:t>
+      </w:r>
+      <w:bookmarkStart w:id="0" w:name="_GoBack"/>
+      <w:bookmarkEnd w:id="0"/>
+      <w:r>
+        <w:t xml:space="preserve">elopers and business analysts to ensure that there are no misunderstandings in the process, and the feature are implemented exactly as the business requires. </w:t>
+      </w:r>
+      <w:r>
+        <w:rPr>
+          <w:rFonts w:eastAsiaTheme="minorEastAsia"/>
+          <w:lang w:eastAsia="zh-CN"/>
+        </w:rPr>
+        <w:t>Lastly, I gained technical experience on software logics, user reports and server logs, which are helpful on my resume.</w:t>
+      </w:r>
     </w:p>
     <w:p>
       <w:pPr>
@@ -210,6 +264,7 @@
         </w:numPr>
       </w:pPr>
       <w:r>
+        <w:lastRenderedPageBreak/>
         <w:t>Describe</w:t>
       </w:r>
       <w:r>
@@ -353,7 +408,6 @@
         <w:pStyle w:val="Heading1"/>
       </w:pPr>
       <w:r>
-        <w:lastRenderedPageBreak/>
         <w:t>Part B: Looking Ahead</w:t>
       </w:r>
       <w:r>
@@ -430,7 +484,11 @@
         <w:t>nterpretive</w:t>
       </w:r>
       <w:r>
-        <w:t xml:space="preserve"> bias. Sometimes, I will focus too much reviewing what I think is important, ignoring some small concepts that are not as significant, resulting me losing marks on these concepts during a test. Interpretive bias will affect the significance I assign to the topics that I review. Lastly, attentional bias affects me during tests and exams. For some questions I will go down one path too deep without thinking about other solutions to the question.</w:t>
+        <w:t xml:space="preserve"> bias. Sometimes, I will focus too much reviewing what I think is important, ignoring some small concepts that are not as significant, resulting me losing marks on these concepts during a test. Interpretive bias will affect the significance I assign to the topics that I review. Lastly, attentional bias affects me during tests and </w:t>
+      </w:r>
+      <w:r>
+        <w:lastRenderedPageBreak/>
+        <w:t>exams. For some questions I will go down one path too deep without thinking about other solutions to the question.</w:t>
       </w:r>
     </w:p>
     <w:p>
@@ -454,8 +512,6 @@
       <w:r>
         <w:t>Going forwards, I will pay attention in places where bias would affect my decision, and I will think one step further before I draw my conclusion.</w:t>
       </w:r>
-      <w:bookmarkStart w:id="0" w:name="_GoBack"/>
-      <w:bookmarkEnd w:id="0"/>
     </w:p>
     <w:p>
       <w:pPr>
@@ -484,7 +540,6 @@
         </w:rPr>
       </w:pPr>
       <w:r>
-        <w:lastRenderedPageBreak/>
         <w:t>Thinking about</w:t>
       </w:r>
       <w:r>

</xml_diff>

<commit_message>
Compeleted one question for part A2
</commit_message>
<xml_diff>
--- a/report.docx
+++ b/report.docx
@@ -253,6 +253,22 @@
     </w:p>
     <w:p>
       <w:pPr>
+        <w:ind w:left="720"/>
+      </w:pPr>
+      <w:r>
+        <w:t>During</w:t>
+      </w:r>
+      <w:r>
+        <w:t xml:space="preserve"> my work </w:t>
+      </w:r>
+      <w:r>
+        <w:t>term, I applied engineering fundamentals in testing methods. As a quality assurance it is necessary for me to perform a variety of testing to ensure the product’s quality. Once I needed to test a feature about a specific popup for different game types and setting. My task was to ensure that the popup is displayed correctly for all different possibilities. The actions I took was to first identify all the situations that I need to test, including devices, graphic engine setting, game type, and user setting. Then I planed out my testing using a spread sheet to keep track of my progress and record any issue I may encounter. I preformed by testing case by case following my planning and analyzed the scenarios which the popup was not displayed as intended according to the testing guidelines. In the end, I was able to discover several issue which I reported and verified fix, to ensure a better user experience for our application.</w:t>
+      </w:r>
+      <w:bookmarkStart w:id="0" w:name="_GoBack"/>
+      <w:bookmarkEnd w:id="0"/>
+    </w:p>
+    <w:p>
+      <w:pPr>
         <w:pStyle w:val="ListParagraph"/>
       </w:pPr>
     </w:p>
@@ -447,6 +463,7 @@
     </w:p>
     <w:p>
       <w:r>
+        <w:lastRenderedPageBreak/>
         <w:t xml:space="preserve">B. </w:t>
       </w:r>
       <w:r>
@@ -484,11 +501,7 @@
         <w:t>nterpretive</w:t>
       </w:r>
       <w:r>
-        <w:t xml:space="preserve"> bias. Sometimes, I will focus too much reviewing what I think is important, ignoring some small concepts that are not as significant, resulting me losing marks on </w:t>
-      </w:r>
-      <w:r>
-        <w:lastRenderedPageBreak/>
-        <w:t>these concepts during a test. Interpretive bias will affect the significance I assign to the topics that I review. Lastly, attentional bias affects me during tests and exams. For some questions I will go down one path too deep without thinking about other solutions to the question.</w:t>
+        <w:t xml:space="preserve"> bias. Sometimes, I will focus too much reviewing what I think is important, ignoring some small concepts that are not as significant, resulting me losing marks on these concepts during a test. Interpretive bias will affect the significance I assign to the topics that I review. Lastly, attentional bias affects me during tests and exams. For some questions I will go down one path too deep without thinking about other solutions to the question.</w:t>
       </w:r>
     </w:p>
     <w:p>
@@ -552,7 +565,11 @@
         <w:t xml:space="preserve"> engineering experience you wrote in Part A, which gaps did you notice in your knowledge and/or experience? </w:t>
       </w:r>
       <w:r>
-        <w:t>What skills and abilities do you want to focus on for development (note that you can focus on further developing areas of strengths as well as weaknesses)?</w:t>
+        <w:t xml:space="preserve">What skills and abilities do you want to focus on for development (note that you can focus on further developing areas of strengths as </w:t>
+      </w:r>
+      <w:r>
+        <w:lastRenderedPageBreak/>
+        <w:t>well as weaknesses)?</w:t>
       </w:r>
       <w:r>
         <w:t xml:space="preserve"> </w:t>
@@ -594,11 +611,7 @@
         </w:rPr>
       </w:pPr>
       <w:r>
-        <w:t xml:space="preserve">There are also skills and abilities that I want to focus for development. One of which is my technical skills. A quality assurance roll does not require much </w:t>
-      </w:r>
-      <w:r>
-        <w:lastRenderedPageBreak/>
-        <w:t xml:space="preserve">technical background, however technical skills are critical for any other engineering fields. It is important for me to prepare ahead for any technical skills which I would need for my future work opportunities. Over the course of this work term, I am already preparing myself by learning different knowledge in math, physics, and </w:t>
+        <w:t xml:space="preserve">There are also skills and abilities that I want to focus for development. One of which is my technical skills. A quality assurance roll does not require much technical background, however technical skills are critical for any other engineering fields. It is important for me to prepare ahead for any technical skills which I would need for my future work opportunities. Over the course of this work term, I am already preparing myself by learning different knowledge in math, physics, and </w:t>
       </w:r>
       <w:r>
         <w:t xml:space="preserve">computer science. Another skill I need to develop is management. This skill includes management for different aspect, like time management, work management, and leadership skills. </w:t>
@@ -660,8 +673,6 @@
         </w:rPr>
         <w:t>.</w:t>
       </w:r>
-      <w:bookmarkStart w:id="0" w:name="_GoBack"/>
-      <w:bookmarkEnd w:id="0"/>
     </w:p>
     <w:sectPr>
       <w:headerReference w:type="default" r:id="rId11"/>

</xml_diff>